<commit_message>
i just made a correction
</commit_message>
<xml_diff>
--- a/GroupTask.docx
+++ b/GroupTask.docx
@@ -4,15 +4,7 @@
   <w:body>
     <w:p>
       <w:r>
-        <w:t xml:space="preserve">This is the beginning of the </w:t>
-      </w:r>
-      <w:proofErr w:type="spellStart"/>
-      <w:r>
-        <w:t>Dufuna</w:t>
-      </w:r>
-      <w:proofErr w:type="spellEnd"/>
-      <w:r>
-        <w:t xml:space="preserve"> Code Camp Group Task.</w:t>
+        <w:t>This is the beginning of the Dufuna Code Camp Group Task.</w:t>
       </w:r>
     </w:p>
     <w:p>
@@ -30,39 +22,10 @@
         </w:numPr>
       </w:pPr>
       <w:r>
-        <w:t xml:space="preserve">My name is </w:t>
-      </w:r>
-      <w:proofErr w:type="spellStart"/>
-      <w:r>
-        <w:t>idiaghe</w:t>
-      </w:r>
-      <w:proofErr w:type="spellEnd"/>
-      <w:r>
-        <w:t xml:space="preserve"> </w:t>
-      </w:r>
-      <w:proofErr w:type="spellStart"/>
-      <w:r>
-        <w:t>osaigbovo</w:t>
-      </w:r>
-      <w:proofErr w:type="spellEnd"/>
-      <w:r>
-        <w:t xml:space="preserve"> </w:t>
-      </w:r>
-      <w:proofErr w:type="spellStart"/>
-      <w:proofErr w:type="gramStart"/>
-      <w:r>
-        <w:t>ernest</w:t>
-      </w:r>
-      <w:proofErr w:type="spellEnd"/>
-      <w:r>
-        <w:t xml:space="preserve"> </w:t>
+        <w:t>My name is kolawole john</w:t>
       </w:r>
       <w:r>
-        <w:t>,</w:t>
-      </w:r>
-      <w:proofErr w:type="gramEnd"/>
-      <w:r>
-        <w:t xml:space="preserve"> I am happy to be here,</w:t>
+        <w:t>, I am happy to be here,</w:t>
       </w:r>
       <w:r>
         <w:t xml:space="preserve"> and I hope to be a world 10s </w:t>
@@ -70,8 +33,23 @@
       <w:r>
         <w:t xml:space="preserve">software engineer at the end of this program. </w:t>
       </w:r>
+    </w:p>
+    <w:p>
+      <w:pPr>
+        <w:pStyle w:val="ListParagraph"/>
+        <w:numPr>
+          <w:ilvl w:val="0"/>
+          <w:numId w:val="1"/>
+        </w:numPr>
+      </w:pPr>
+      <w:r>
+        <w:t>My name idiaghe osaigbovo ernes</w:t>
+      </w:r>
       <w:bookmarkStart w:id="0" w:name="_GoBack"/>
       <w:bookmarkEnd w:id="0"/>
+      <w:r>
+        <w:t>t, my goal is to learn and become a 10s software engineer.</w:t>
+      </w:r>
     </w:p>
     <w:sectPr>
       <w:pgSz w:w="12240" w:h="15840"/>

</xml_diff>

<commit_message>
I added medinat's info
</commit_message>
<xml_diff>
--- a/GroupTask.docx
+++ b/GroupTask.docx
@@ -1,18 +1,10 @@
 
 <file path=word/document.xml><?xml version="1.0" encoding="utf-8"?>
-<w:document xmlns:wpc="http://schemas.microsoft.com/office/word/2010/wordprocessingCanvas" xmlns:cx="http://schemas.microsoft.com/office/drawing/2014/chartex" xmlns:mc="http://schemas.openxmlformats.org/markup-compatibility/2006" xmlns:o="urn:schemas-microsoft-com:office:office" xmlns:r="http://schemas.openxmlformats.org/officeDocument/2006/relationships" xmlns:m="http://schemas.openxmlformats.org/officeDocument/2006/math" xmlns:v="urn:schemas-microsoft-com:vml" xmlns:wp14="http://schemas.microsoft.com/office/word/2010/wordprocessingDrawing" xmlns:wp="http://schemas.openxmlformats.org/drawingml/2006/wordprocessingDrawing" xmlns:w10="urn:schemas-microsoft-com:office:word" xmlns:w="http://schemas.openxmlformats.org/wordprocessingml/2006/main" xmlns:w14="http://schemas.microsoft.com/office/word/2010/wordml" xmlns:w15="http://schemas.microsoft.com/office/word/2012/wordml" xmlns:w16se="http://schemas.microsoft.com/office/word/2015/wordml/symex" xmlns:wpg="http://schemas.microsoft.com/office/word/2010/wordprocessingGroup" xmlns:wpi="http://schemas.microsoft.com/office/word/2010/wordprocessingInk" xmlns:wne="http://schemas.microsoft.com/office/word/2006/wordml" xmlns:wps="http://schemas.microsoft.com/office/word/2010/wordprocessingShape" mc:Ignorable="w14 w15 w16se wp14">
+<w:document xmlns:wpc="http://schemas.microsoft.com/office/word/2010/wordprocessingCanvas" xmlns:cx="http://schemas.microsoft.com/office/drawing/2014/chartex" xmlns:cx1="http://schemas.microsoft.com/office/drawing/2015/9/8/chartex" xmlns:cx2="http://schemas.microsoft.com/office/drawing/2015/10/21/chartex" xmlns:cx3="http://schemas.microsoft.com/office/drawing/2016/5/9/chartex" xmlns:cx4="http://schemas.microsoft.com/office/drawing/2016/5/10/chartex" xmlns:cx5="http://schemas.microsoft.com/office/drawing/2016/5/11/chartex" xmlns:cx6="http://schemas.microsoft.com/office/drawing/2016/5/12/chartex" xmlns:cx7="http://schemas.microsoft.com/office/drawing/2016/5/13/chartex" xmlns:cx8="http://schemas.microsoft.com/office/drawing/2016/5/14/chartex" xmlns:mc="http://schemas.openxmlformats.org/markup-compatibility/2006" xmlns:aink="http://schemas.microsoft.com/office/drawing/2016/ink" xmlns:am3d="http://schemas.microsoft.com/office/drawing/2017/model3d" xmlns:o="urn:schemas-microsoft-com:office:office" xmlns:r="http://schemas.openxmlformats.org/officeDocument/2006/relationships" xmlns:m="http://schemas.openxmlformats.org/officeDocument/2006/math" xmlns:v="urn:schemas-microsoft-com:vml" xmlns:wp14="http://schemas.microsoft.com/office/word/2010/wordprocessingDrawing" xmlns:wp="http://schemas.openxmlformats.org/drawingml/2006/wordprocessingDrawing" xmlns:w10="urn:schemas-microsoft-com:office:word" xmlns:w="http://schemas.openxmlformats.org/wordprocessingml/2006/main" xmlns:w14="http://schemas.microsoft.com/office/word/2010/wordml" xmlns:w15="http://schemas.microsoft.com/office/word/2012/wordml" xmlns:w16cid="http://schemas.microsoft.com/office/word/2016/wordml/cid" xmlns:w16se="http://schemas.microsoft.com/office/word/2015/wordml/symex" xmlns:wpg="http://schemas.microsoft.com/office/word/2010/wordprocessingGroup" xmlns:wpi="http://schemas.microsoft.com/office/word/2010/wordprocessingInk" xmlns:wne="http://schemas.microsoft.com/office/word/2006/wordml" xmlns:wps="http://schemas.microsoft.com/office/word/2010/wordprocessingShape" mc:Ignorable="w14 w15 w16se w16cid wp14">
   <w:body>
     <w:p>
       <w:r>
-        <w:t xml:space="preserve">This is the beginning of the </w:t>
-      </w:r>
-      <w:proofErr w:type="spellStart"/>
-      <w:r>
-        <w:t>Dufuna</w:t>
-      </w:r>
-      <w:proofErr w:type="spellEnd"/>
-      <w:r>
-        <w:t xml:space="preserve"> Code Camp Group Task.</w:t>
+        <w:t>This is the beginning of the Dufuna Code Camp Group Task.</w:t>
       </w:r>
     </w:p>
     <w:p>
@@ -31,6 +23,18 @@
       </w:pPr>
       <w:r>
         <w:t xml:space="preserve">My name is Kolawole John, I am happy to be here, and I hope to be a world class software engineer at the end of this program. </w:t>
+      </w:r>
+    </w:p>
+    <w:p>
+      <w:pPr>
+        <w:pStyle w:val="ListParagraph"/>
+        <w:numPr>
+          <w:ilvl w:val="0"/>
+          <w:numId w:val="1"/>
+        </w:numPr>
+      </w:pPr>
+      <w:r>
+        <w:t>Medinat is my name, I am glad to be here.</w:t>
       </w:r>
       <w:bookmarkStart w:id="0" w:name="_GoBack"/>
       <w:bookmarkEnd w:id="0"/>
@@ -46,7 +50,7 @@
 </file>
 
 <file path=word/numbering.xml><?xml version="1.0" encoding="utf-8"?>
-<w:numbering xmlns:wpc="http://schemas.microsoft.com/office/word/2010/wordprocessingCanvas" xmlns:cx="http://schemas.microsoft.com/office/drawing/2014/chartex" xmlns:mc="http://schemas.openxmlformats.org/markup-compatibility/2006" xmlns:o="urn:schemas-microsoft-com:office:office" xmlns:r="http://schemas.openxmlformats.org/officeDocument/2006/relationships" xmlns:m="http://schemas.openxmlformats.org/officeDocument/2006/math" xmlns:v="urn:schemas-microsoft-com:vml" xmlns:wp14="http://schemas.microsoft.com/office/word/2010/wordprocessingDrawing" xmlns:wp="http://schemas.openxmlformats.org/drawingml/2006/wordprocessingDrawing" xmlns:w10="urn:schemas-microsoft-com:office:word" xmlns:w="http://schemas.openxmlformats.org/wordprocessingml/2006/main" xmlns:w14="http://schemas.microsoft.com/office/word/2010/wordml" xmlns:w15="http://schemas.microsoft.com/office/word/2012/wordml" xmlns:w16se="http://schemas.microsoft.com/office/word/2015/wordml/symex" xmlns:wpg="http://schemas.microsoft.com/office/word/2010/wordprocessingGroup" xmlns:wpi="http://schemas.microsoft.com/office/word/2010/wordprocessingInk" xmlns:wne="http://schemas.microsoft.com/office/word/2006/wordml" xmlns:wps="http://schemas.microsoft.com/office/word/2010/wordprocessingShape" mc:Ignorable="w14 w15 w16se wp14">
+<w:numbering xmlns:wpc="http://schemas.microsoft.com/office/word/2010/wordprocessingCanvas" xmlns:cx="http://schemas.microsoft.com/office/drawing/2014/chartex" xmlns:cx1="http://schemas.microsoft.com/office/drawing/2015/9/8/chartex" xmlns:cx2="http://schemas.microsoft.com/office/drawing/2015/10/21/chartex" xmlns:cx3="http://schemas.microsoft.com/office/drawing/2016/5/9/chartex" xmlns:cx4="http://schemas.microsoft.com/office/drawing/2016/5/10/chartex" xmlns:cx5="http://schemas.microsoft.com/office/drawing/2016/5/11/chartex" xmlns:cx6="http://schemas.microsoft.com/office/drawing/2016/5/12/chartex" xmlns:cx7="http://schemas.microsoft.com/office/drawing/2016/5/13/chartex" xmlns:cx8="http://schemas.microsoft.com/office/drawing/2016/5/14/chartex" xmlns:mc="http://schemas.openxmlformats.org/markup-compatibility/2006" xmlns:aink="http://schemas.microsoft.com/office/drawing/2016/ink" xmlns:am3d="http://schemas.microsoft.com/office/drawing/2017/model3d" xmlns:o="urn:schemas-microsoft-com:office:office" xmlns:r="http://schemas.openxmlformats.org/officeDocument/2006/relationships" xmlns:m="http://schemas.openxmlformats.org/officeDocument/2006/math" xmlns:v="urn:schemas-microsoft-com:vml" xmlns:wp14="http://schemas.microsoft.com/office/word/2010/wordprocessingDrawing" xmlns:wp="http://schemas.openxmlformats.org/drawingml/2006/wordprocessingDrawing" xmlns:w10="urn:schemas-microsoft-com:office:word" xmlns:w="http://schemas.openxmlformats.org/wordprocessingml/2006/main" xmlns:w14="http://schemas.microsoft.com/office/word/2010/wordml" xmlns:w15="http://schemas.microsoft.com/office/word/2012/wordml" xmlns:w16cid="http://schemas.microsoft.com/office/word/2016/wordml/cid" xmlns:w16se="http://schemas.microsoft.com/office/word/2015/wordml/symex" xmlns:wpg="http://schemas.microsoft.com/office/word/2010/wordprocessingGroup" xmlns:wpi="http://schemas.microsoft.com/office/word/2010/wordprocessingInk" xmlns:wne="http://schemas.microsoft.com/office/word/2006/wordml" xmlns:wps="http://schemas.microsoft.com/office/word/2010/wordprocessingShape" mc:Ignorable="w14 w15 w16se w16cid wp14">
   <w:abstractNum w:abstractNumId="0" w15:restartNumberingAfterBreak="0">
     <w:nsid w:val="1CFE6A27"/>
     <w:multiLevelType w:val="hybridMultilevel"/>
@@ -143,7 +147,7 @@
 </file>
 
 <file path=word/styles.xml><?xml version="1.0" encoding="utf-8"?>
-<w:styles xmlns:mc="http://schemas.openxmlformats.org/markup-compatibility/2006" xmlns:r="http://schemas.openxmlformats.org/officeDocument/2006/relationships" xmlns:w="http://schemas.openxmlformats.org/wordprocessingml/2006/main" xmlns:w14="http://schemas.microsoft.com/office/word/2010/wordml" xmlns:w15="http://schemas.microsoft.com/office/word/2012/wordml" xmlns:w16se="http://schemas.microsoft.com/office/word/2015/wordml/symex" mc:Ignorable="w14 w15 w16se">
+<w:styles xmlns:mc="http://schemas.openxmlformats.org/markup-compatibility/2006" xmlns:r="http://schemas.openxmlformats.org/officeDocument/2006/relationships" xmlns:w="http://schemas.openxmlformats.org/wordprocessingml/2006/main" xmlns:w14="http://schemas.microsoft.com/office/word/2010/wordml" xmlns:w15="http://schemas.microsoft.com/office/word/2012/wordml" xmlns:w16cid="http://schemas.microsoft.com/office/word/2016/wordml/cid" xmlns:w16se="http://schemas.microsoft.com/office/word/2015/wordml/symex" mc:Ignorable="w14 w15 w16se w16cid">
   <w:docDefaults>
     <w:rPrDefault>
       <w:rPr>
@@ -159,7 +163,7 @@
       </w:pPr>
     </w:pPrDefault>
   </w:docDefaults>
-  <w:latentStyles w:defLockedState="0" w:defUIPriority="99" w:defSemiHidden="0" w:defUnhideWhenUsed="0" w:defQFormat="0" w:count="371">
+  <w:latentStyles w:defLockedState="0" w:defUIPriority="99" w:defSemiHidden="0" w:defUnhideWhenUsed="0" w:defQFormat="0" w:count="377">
     <w:lsdException w:name="Normal" w:uiPriority="0" w:qFormat="1"/>
     <w:lsdException w:name="heading 1" w:uiPriority="9" w:qFormat="1"/>
     <w:lsdException w:name="heading 2" w:semiHidden="1" w:uiPriority="9" w:unhideWhenUsed="1" w:qFormat="1"/>
@@ -307,11 +311,8 @@
     <w:lsdException w:name="Table 3D effects 3" w:semiHidden="1" w:unhideWhenUsed="1"/>
     <w:lsdException w:name="Table Contemporary" w:semiHidden="1" w:unhideWhenUsed="1"/>
     <w:lsdException w:name="Table Elegant" w:semiHidden="1" w:unhideWhenUsed="1"/>
-    <w:lsdException w:name="Table Professional" w:semiHidden="1" w:unhideWhenUsed="1"/>
     <w:lsdException w:name="Table Subtle 1" w:semiHidden="1" w:unhideWhenUsed="1"/>
     <w:lsdException w:name="Table Subtle 2" w:semiHidden="1" w:unhideWhenUsed="1"/>
-    <w:lsdException w:name="Table Web 1" w:semiHidden="1" w:unhideWhenUsed="1"/>
-    <w:lsdException w:name="Table Web 2" w:semiHidden="1" w:unhideWhenUsed="1"/>
     <w:lsdException w:name="Table Web 3" w:semiHidden="1" w:unhideWhenUsed="1"/>
     <w:lsdException w:name="Balloon Text" w:semiHidden="1" w:unhideWhenUsed="1"/>
     <w:lsdException w:name="Table Grid" w:uiPriority="39"/>
@@ -531,6 +532,12 @@
     <w:lsdException w:name="List Table 5 Dark Accent 6" w:uiPriority="50"/>
     <w:lsdException w:name="List Table 6 Colorful Accent 6" w:uiPriority="51"/>
     <w:lsdException w:name="List Table 7 Colorful Accent 6" w:uiPriority="52"/>
+    <w:lsdException w:name="Mention" w:semiHidden="1" w:unhideWhenUsed="1"/>
+    <w:lsdException w:name="Smart Hyperlink" w:semiHidden="1" w:unhideWhenUsed="1"/>
+    <w:lsdException w:name="Hashtag" w:semiHidden="1" w:unhideWhenUsed="1"/>
+    <w:lsdException w:name="Unresolved Mention" w:semiHidden="1" w:unhideWhenUsed="1"/>
+    <w:lsdException w:name="Smart Link" w:semiHidden="1" w:unhideWhenUsed="1"/>
+    <w:lsdException w:name="Smart Link Error" w:semiHidden="1" w:unhideWhenUsed="1"/>
   </w:latentStyles>
   <w:style w:type="paragraph" w:default="1" w:styleId="Normal">
     <w:name w:val="Normal"/>

</xml_diff>

<commit_message>
I added Bolarin's info
</commit_message>
<xml_diff>
--- a/GroupTask.docx
+++ b/GroupTask.docx
@@ -2,7 +2,7 @@
 <file path=word/document.xml><?xml version="1.0" encoding="utf-8"?>
 <w:document xmlns:wpc="http://schemas.microsoft.com/office/word/2010/wordprocessingCanvas" xmlns:cx="http://schemas.microsoft.com/office/drawing/2014/chartex" xmlns:mc="http://schemas.openxmlformats.org/markup-compatibility/2006" xmlns:o="urn:schemas-microsoft-com:office:office" xmlns:r="http://schemas.openxmlformats.org/officeDocument/2006/relationships" xmlns:m="http://schemas.openxmlformats.org/officeDocument/2006/math" xmlns:v="urn:schemas-microsoft-com:vml" xmlns:wp14="http://schemas.microsoft.com/office/word/2010/wordprocessingDrawing" xmlns:wp="http://schemas.openxmlformats.org/drawingml/2006/wordprocessingDrawing" xmlns:w10="urn:schemas-microsoft-com:office:word" xmlns:w="http://schemas.openxmlformats.org/wordprocessingml/2006/main" xmlns:w14="http://schemas.microsoft.com/office/word/2010/wordml" xmlns:w15="http://schemas.microsoft.com/office/word/2012/wordml" xmlns:w16se="http://schemas.microsoft.com/office/word/2015/wordml/symex" xmlns:wpg="http://schemas.microsoft.com/office/word/2010/wordprocessingGroup" xmlns:wpi="http://schemas.microsoft.com/office/word/2010/wordprocessingInk" xmlns:wne="http://schemas.microsoft.com/office/word/2006/wordml" xmlns:wps="http://schemas.microsoft.com/office/word/2010/wordprocessingShape" mc:Ignorable="w14 w15 w16se wp14">
   <w:body>
-    <w:p>
+    <w:p xmlns:wp14="http://schemas.microsoft.com/office/word/2010/wordml" wp14:textId="77777777">
       <w:r>
         <w:t xml:space="preserve">This is the beginning of the </w:t>
       </w:r>
@@ -15,28 +15,84 @@
         <w:t xml:space="preserve"> Code Camp Group Task.</w:t>
       </w:r>
     </w:p>
-    <w:p>
+    <w:p xmlns:wp14="http://schemas.microsoft.com/office/word/2010/wordml" wp14:textId="77777777">
       <w:r>
         <w:t>Our members will Introduce themselves.</w:t>
       </w:r>
     </w:p>
-    <w:p/>
-    <w:p>
+    <w:p xmlns:wp14="http://schemas.microsoft.com/office/word/2010/wordml" wp14:textId="77777777"/>
+    <w:p xmlns:wp14="http://schemas.microsoft.com/office/word/2010/wordml" wp14:textId="77777777">
       <w:pPr>
         <w:pStyle w:val="ListParagraph"/>
         <w:numPr>
           <w:ilvl w:val="0"/>
           <w:numId w:val="1"/>
         </w:numPr>
-      </w:pPr>
-      <w:r>
+        <w:rPr/>
+      </w:pPr>
+      <w:r>
+        <w:rPr/>
         <w:t xml:space="preserve">My name is Kolawole John, I am happy to be here, and I hope to be a world class software engineer at the end of this program. </w:t>
       </w:r>
-      <w:bookmarkStart w:id="0" w:name="_GoBack"/>
+      <w:bookmarkStart w:name="_GoBack" w:id="0"/>
       <w:bookmarkEnd w:id="0"/>
     </w:p>
+    <w:p>
+      <w:pPr>
+        <w:pStyle w:val="ListParagraph"/>
+        <w:numPr>
+          <w:ilvl w:val="0"/>
+          <w:numId w:val="1"/>
+        </w:numPr>
+        <w:rPr/>
+      </w:pPr>
+      <w:r>
+        <w:rPr/>
+        <w:t xml:space="preserve">My name is </w:t>
+      </w:r>
+      <w:proofErr w:type="spellStart"/>
+      <w:r>
+        <w:rPr/>
+        <w:t>Fasanmi</w:t>
+      </w:r>
+      <w:proofErr w:type="spellEnd"/>
+      <w:r>
+        <w:rPr/>
+        <w:t xml:space="preserve"> </w:t>
+      </w:r>
+      <w:proofErr w:type="spellStart"/>
+      <w:r>
+        <w:rPr/>
+        <w:t>Bolarinwa</w:t>
+      </w:r>
+      <w:proofErr w:type="spellEnd"/>
+      <w:r>
+        <w:rPr/>
+        <w:t xml:space="preserve"> Emmanuel , I hope to become a world top-notch </w:t>
+      </w:r>
+      <w:proofErr w:type="spellStart"/>
+      <w:r>
+        <w:rPr/>
+        <w:t>sofware</w:t>
+      </w:r>
+      <w:proofErr w:type="spellEnd"/>
+      <w:r>
+        <w:rPr/>
+        <w:t xml:space="preserve"> engineer/</w:t>
+      </w:r>
+      <w:proofErr w:type="spellStart"/>
+      <w:r>
+        <w:rPr/>
+        <w:t>programer</w:t>
+      </w:r>
+      <w:proofErr w:type="spellEnd"/>
+      <w:r>
+        <w:rPr/>
+        <w:t xml:space="preserve"> at the end of this training.</w:t>
+      </w:r>
+    </w:p>
     <w:sectPr>
-      <w:pgSz w:w="12240" w:h="15840"/>
+      <w:pgSz w:w="12240" w:h="15840" w:orient="portrait"/>
       <w:pgMar w:top="1440" w:right="1440" w:bottom="1440" w:left="1440" w:header="720" w:footer="720" w:gutter="0"/>
       <w:cols w:space="720"/>
       <w:docGrid w:linePitch="360"/>
@@ -143,11 +199,11 @@
 </file>
 
 <file path=word/styles.xml><?xml version="1.0" encoding="utf-8"?>
-<w:styles xmlns:mc="http://schemas.openxmlformats.org/markup-compatibility/2006" xmlns:r="http://schemas.openxmlformats.org/officeDocument/2006/relationships" xmlns:w="http://schemas.openxmlformats.org/wordprocessingml/2006/main" xmlns:w14="http://schemas.microsoft.com/office/word/2010/wordml" xmlns:w15="http://schemas.microsoft.com/office/word/2012/wordml" xmlns:w16se="http://schemas.microsoft.com/office/word/2015/wordml/symex" mc:Ignorable="w14 w15 w16se">
+<w:styles xmlns:wp14="http://schemas.microsoft.com/office/word/2010/wordprocessingDrawing" xmlns:mc="http://schemas.openxmlformats.org/markup-compatibility/2006" xmlns:r="http://schemas.openxmlformats.org/officeDocument/2006/relationships" xmlns:w="http://schemas.openxmlformats.org/wordprocessingml/2006/main" xmlns:w14="http://schemas.microsoft.com/office/word/2010/wordml" xmlns:w15="http://schemas.microsoft.com/office/word/2012/wordml" xmlns:w16se="http://schemas.microsoft.com/office/word/2015/wordml/symex" mc:Ignorable="w14 w15 w16se wp14">
   <w:docDefaults>
     <w:rPrDefault>
       <w:rPr>
-        <w:rFonts w:asciiTheme="minorHAnsi" w:eastAsiaTheme="minorHAnsi" w:hAnsiTheme="minorHAnsi" w:cstheme="minorBidi"/>
+        <w:rFonts w:asciiTheme="minorHAnsi" w:hAnsiTheme="minorHAnsi" w:eastAsiaTheme="minorHAnsi" w:cstheme="minorBidi"/>
         <w:sz w:val="22"/>
         <w:szCs w:val="22"/>
         <w:lang w:val="en-US" w:eastAsia="en-US" w:bidi="ar-SA"/>
@@ -162,14 +218,14 @@
   <w:latentStyles w:defLockedState="0" w:defUIPriority="99" w:defSemiHidden="0" w:defUnhideWhenUsed="0" w:defQFormat="0" w:count="371">
     <w:lsdException w:name="Normal" w:uiPriority="0" w:qFormat="1"/>
     <w:lsdException w:name="heading 1" w:uiPriority="9" w:qFormat="1"/>
-    <w:lsdException w:name="heading 2" w:semiHidden="1" w:uiPriority="9" w:unhideWhenUsed="1" w:qFormat="1"/>
-    <w:lsdException w:name="heading 3" w:semiHidden="1" w:uiPriority="9" w:unhideWhenUsed="1" w:qFormat="1"/>
-    <w:lsdException w:name="heading 4" w:semiHidden="1" w:uiPriority="9" w:unhideWhenUsed="1" w:qFormat="1"/>
-    <w:lsdException w:name="heading 5" w:semiHidden="1" w:uiPriority="9" w:unhideWhenUsed="1" w:qFormat="1"/>
-    <w:lsdException w:name="heading 6" w:semiHidden="1" w:uiPriority="9" w:unhideWhenUsed="1" w:qFormat="1"/>
-    <w:lsdException w:name="heading 7" w:semiHidden="1" w:uiPriority="9" w:unhideWhenUsed="1" w:qFormat="1"/>
-    <w:lsdException w:name="heading 8" w:semiHidden="1" w:uiPriority="9" w:unhideWhenUsed="1" w:qFormat="1"/>
-    <w:lsdException w:name="heading 9" w:semiHidden="1" w:uiPriority="9" w:unhideWhenUsed="1" w:qFormat="1"/>
+    <w:lsdException w:name="heading 2" w:uiPriority="9" w:semiHidden="1" w:unhideWhenUsed="1" w:qFormat="1"/>
+    <w:lsdException w:name="heading 3" w:uiPriority="9" w:semiHidden="1" w:unhideWhenUsed="1" w:qFormat="1"/>
+    <w:lsdException w:name="heading 4" w:uiPriority="9" w:semiHidden="1" w:unhideWhenUsed="1" w:qFormat="1"/>
+    <w:lsdException w:name="heading 5" w:uiPriority="9" w:semiHidden="1" w:unhideWhenUsed="1" w:qFormat="1"/>
+    <w:lsdException w:name="heading 6" w:uiPriority="9" w:semiHidden="1" w:unhideWhenUsed="1" w:qFormat="1"/>
+    <w:lsdException w:name="heading 7" w:uiPriority="9" w:semiHidden="1" w:unhideWhenUsed="1" w:qFormat="1"/>
+    <w:lsdException w:name="heading 8" w:uiPriority="9" w:semiHidden="1" w:unhideWhenUsed="1" w:qFormat="1"/>
+    <w:lsdException w:name="heading 9" w:uiPriority="9" w:semiHidden="1" w:unhideWhenUsed="1" w:qFormat="1"/>
     <w:lsdException w:name="index 1" w:semiHidden="1" w:unhideWhenUsed="1"/>
     <w:lsdException w:name="index 2" w:semiHidden="1" w:unhideWhenUsed="1"/>
     <w:lsdException w:name="index 3" w:semiHidden="1" w:unhideWhenUsed="1"/>
@@ -179,22 +235,22 @@
     <w:lsdException w:name="index 7" w:semiHidden="1" w:unhideWhenUsed="1"/>
     <w:lsdException w:name="index 8" w:semiHidden="1" w:unhideWhenUsed="1"/>
     <w:lsdException w:name="index 9" w:semiHidden="1" w:unhideWhenUsed="1"/>
-    <w:lsdException w:name="toc 1" w:semiHidden="1" w:uiPriority="39" w:unhideWhenUsed="1"/>
-    <w:lsdException w:name="toc 2" w:semiHidden="1" w:uiPriority="39" w:unhideWhenUsed="1"/>
-    <w:lsdException w:name="toc 3" w:semiHidden="1" w:uiPriority="39" w:unhideWhenUsed="1"/>
-    <w:lsdException w:name="toc 4" w:semiHidden="1" w:uiPriority="39" w:unhideWhenUsed="1"/>
-    <w:lsdException w:name="toc 5" w:semiHidden="1" w:uiPriority="39" w:unhideWhenUsed="1"/>
-    <w:lsdException w:name="toc 6" w:semiHidden="1" w:uiPriority="39" w:unhideWhenUsed="1"/>
-    <w:lsdException w:name="toc 7" w:semiHidden="1" w:uiPriority="39" w:unhideWhenUsed="1"/>
-    <w:lsdException w:name="toc 8" w:semiHidden="1" w:uiPriority="39" w:unhideWhenUsed="1"/>
-    <w:lsdException w:name="toc 9" w:semiHidden="1" w:uiPriority="39" w:unhideWhenUsed="1"/>
+    <w:lsdException w:name="toc 1" w:uiPriority="39" w:semiHidden="1" w:unhideWhenUsed="1"/>
+    <w:lsdException w:name="toc 2" w:uiPriority="39" w:semiHidden="1" w:unhideWhenUsed="1"/>
+    <w:lsdException w:name="toc 3" w:uiPriority="39" w:semiHidden="1" w:unhideWhenUsed="1"/>
+    <w:lsdException w:name="toc 4" w:uiPriority="39" w:semiHidden="1" w:unhideWhenUsed="1"/>
+    <w:lsdException w:name="toc 5" w:uiPriority="39" w:semiHidden="1" w:unhideWhenUsed="1"/>
+    <w:lsdException w:name="toc 6" w:uiPriority="39" w:semiHidden="1" w:unhideWhenUsed="1"/>
+    <w:lsdException w:name="toc 7" w:uiPriority="39" w:semiHidden="1" w:unhideWhenUsed="1"/>
+    <w:lsdException w:name="toc 8" w:uiPriority="39" w:semiHidden="1" w:unhideWhenUsed="1"/>
+    <w:lsdException w:name="toc 9" w:uiPriority="39" w:semiHidden="1" w:unhideWhenUsed="1"/>
     <w:lsdException w:name="Normal Indent" w:semiHidden="1" w:unhideWhenUsed="1"/>
     <w:lsdException w:name="footnote text" w:semiHidden="1" w:unhideWhenUsed="1"/>
     <w:lsdException w:name="annotation text" w:semiHidden="1" w:unhideWhenUsed="1"/>
     <w:lsdException w:name="header" w:semiHidden="1" w:unhideWhenUsed="1"/>
     <w:lsdException w:name="footer" w:semiHidden="1" w:unhideWhenUsed="1"/>
     <w:lsdException w:name="index heading" w:semiHidden="1" w:unhideWhenUsed="1"/>
-    <w:lsdException w:name="caption" w:semiHidden="1" w:uiPriority="35" w:unhideWhenUsed="1" w:qFormat="1"/>
+    <w:lsdException w:name="caption" w:uiPriority="35" w:semiHidden="1" w:unhideWhenUsed="1" w:qFormat="1"/>
     <w:lsdException w:name="table of figures" w:semiHidden="1" w:unhideWhenUsed="1"/>
     <w:lsdException w:name="envelope address" w:semiHidden="1" w:unhideWhenUsed="1"/>
     <w:lsdException w:name="envelope return" w:semiHidden="1" w:unhideWhenUsed="1"/>
@@ -225,7 +281,7 @@
     <w:lsdException w:name="Title" w:uiPriority="10" w:qFormat="1"/>
     <w:lsdException w:name="Closing" w:semiHidden="1" w:unhideWhenUsed="1"/>
     <w:lsdException w:name="Signature" w:semiHidden="1" w:unhideWhenUsed="1"/>
-    <w:lsdException w:name="Default Paragraph Font" w:semiHidden="1" w:uiPriority="1" w:unhideWhenUsed="1"/>
+    <w:lsdException w:name="Default Paragraph Font" w:uiPriority="1" w:semiHidden="1" w:unhideWhenUsed="1"/>
     <w:lsdException w:name="Body Text" w:semiHidden="1" w:unhideWhenUsed="1"/>
     <w:lsdException w:name="Body Text Indent" w:semiHidden="1" w:unhideWhenUsed="1"/>
     <w:lsdException w:name="List Continue" w:semiHidden="1" w:unhideWhenUsed="1"/>
@@ -425,8 +481,8 @@
     <w:lsdException w:name="Subtle Reference" w:uiPriority="31" w:qFormat="1"/>
     <w:lsdException w:name="Intense Reference" w:uiPriority="32" w:qFormat="1"/>
     <w:lsdException w:name="Book Title" w:uiPriority="33" w:qFormat="1"/>
-    <w:lsdException w:name="Bibliography" w:semiHidden="1" w:uiPriority="37" w:unhideWhenUsed="1"/>
-    <w:lsdException w:name="TOC Heading" w:semiHidden="1" w:uiPriority="39" w:unhideWhenUsed="1" w:qFormat="1"/>
+    <w:lsdException w:name="Bibliography" w:uiPriority="37" w:semiHidden="1" w:unhideWhenUsed="1"/>
+    <w:lsdException w:name="TOC Heading" w:uiPriority="39" w:semiHidden="1" w:unhideWhenUsed="1" w:qFormat="1"/>
     <w:lsdException w:name="Plain Table 1" w:uiPriority="41"/>
     <w:lsdException w:name="Plain Table 2" w:uiPriority="42"/>
     <w:lsdException w:name="Plain Table 3" w:uiPriority="43"/>
@@ -532,17 +588,17 @@
     <w:lsdException w:name="List Table 6 Colorful Accent 6" w:uiPriority="51"/>
     <w:lsdException w:name="List Table 7 Colorful Accent 6" w:uiPriority="52"/>
   </w:latentStyles>
-  <w:style w:type="paragraph" w:default="1" w:styleId="Normal">
+  <w:style w:type="paragraph" w:styleId="Normal" w:default="1">
     <w:name w:val="Normal"/>
     <w:qFormat/>
   </w:style>
-  <w:style w:type="character" w:default="1" w:styleId="DefaultParagraphFont">
+  <w:style w:type="character" w:styleId="DefaultParagraphFont" w:default="1">
     <w:name w:val="Default Paragraph Font"/>
     <w:uiPriority w:val="1"/>
     <w:semiHidden/>
     <w:unhideWhenUsed/>
   </w:style>
-  <w:style w:type="table" w:default="1" w:styleId="TableNormal">
+  <w:style w:type="table" w:styleId="TableNormal" w:default="1">
     <w:name w:val="Normal Table"/>
     <w:uiPriority w:val="99"/>
     <w:semiHidden/>
@@ -557,7 +613,7 @@
       </w:tblCellMar>
     </w:tblPr>
   </w:style>
-  <w:style w:type="numbering" w:default="1" w:styleId="NoList">
+  <w:style w:type="numbering" w:styleId="NoList" w:default="1">
     <w:name w:val="No List"/>
     <w:uiPriority w:val="99"/>
     <w:semiHidden/>

</xml_diff>

<commit_message>
i have added changes to my name and reason i am in dufuna
</commit_message>
<xml_diff>
--- a/GroupTask.docx
+++ b/GroupTask.docx
@@ -1,6 +1,6 @@
 
 <file path=word/document.xml><?xml version="1.0" encoding="utf-8"?>
-<w:document xmlns:wpc="http://schemas.microsoft.com/office/word/2010/wordprocessingCanvas" xmlns:cx="http://schemas.microsoft.com/office/drawing/2014/chartex" xmlns:mc="http://schemas.openxmlformats.org/markup-compatibility/2006" xmlns:o="urn:schemas-microsoft-com:office:office" xmlns:r="http://schemas.openxmlformats.org/officeDocument/2006/relationships" xmlns:m="http://schemas.openxmlformats.org/officeDocument/2006/math" xmlns:v="urn:schemas-microsoft-com:vml" xmlns:wp14="http://schemas.microsoft.com/office/word/2010/wordprocessingDrawing" xmlns:wp="http://schemas.openxmlformats.org/drawingml/2006/wordprocessingDrawing" xmlns:w10="urn:schemas-microsoft-com:office:word" xmlns:w="http://schemas.openxmlformats.org/wordprocessingml/2006/main" xmlns:w14="http://schemas.microsoft.com/office/word/2010/wordml" xmlns:w15="http://schemas.microsoft.com/office/word/2012/wordml" xmlns:w16se="http://schemas.microsoft.com/office/word/2015/wordml/symex" xmlns:wpg="http://schemas.microsoft.com/office/word/2010/wordprocessingGroup" xmlns:wpi="http://schemas.microsoft.com/office/word/2010/wordprocessingInk" xmlns:wne="http://schemas.microsoft.com/office/word/2006/wordml" xmlns:wps="http://schemas.microsoft.com/office/word/2010/wordprocessingShape" mc:Ignorable="w14 w15 w16se wp14">
+<w:document xmlns:wpc="http://schemas.microsoft.com/office/word/2010/wordprocessingCanvas" xmlns:cx="http://schemas.microsoft.com/office/drawing/2014/chartex" xmlns:cx1="http://schemas.microsoft.com/office/drawing/2015/9/8/chartex" xmlns:cx2="http://schemas.microsoft.com/office/drawing/2015/10/21/chartex" xmlns:cx3="http://schemas.microsoft.com/office/drawing/2016/5/9/chartex" xmlns:cx4="http://schemas.microsoft.com/office/drawing/2016/5/10/chartex" xmlns:cx5="http://schemas.microsoft.com/office/drawing/2016/5/11/chartex" xmlns:cx6="http://schemas.microsoft.com/office/drawing/2016/5/12/chartex" xmlns:cx7="http://schemas.microsoft.com/office/drawing/2016/5/13/chartex" xmlns:cx8="http://schemas.microsoft.com/office/drawing/2016/5/14/chartex" xmlns:mc="http://schemas.openxmlformats.org/markup-compatibility/2006" xmlns:aink="http://schemas.microsoft.com/office/drawing/2016/ink" xmlns:am3d="http://schemas.microsoft.com/office/drawing/2017/model3d" xmlns:o="urn:schemas-microsoft-com:office:office" xmlns:r="http://schemas.openxmlformats.org/officeDocument/2006/relationships" xmlns:m="http://schemas.openxmlformats.org/officeDocument/2006/math" xmlns:v="urn:schemas-microsoft-com:vml" xmlns:wp14="http://schemas.microsoft.com/office/word/2010/wordprocessingDrawing" xmlns:wp="http://schemas.openxmlformats.org/drawingml/2006/wordprocessingDrawing" xmlns:w10="urn:schemas-microsoft-com:office:word" xmlns:w="http://schemas.openxmlformats.org/wordprocessingml/2006/main" xmlns:w14="http://schemas.microsoft.com/office/word/2010/wordml" xmlns:w15="http://schemas.microsoft.com/office/word/2012/wordml" xmlns:w16cid="http://schemas.microsoft.com/office/word/2016/wordml/cid" xmlns:w16se="http://schemas.microsoft.com/office/word/2015/wordml/symex" xmlns:wpg="http://schemas.microsoft.com/office/word/2010/wordprocessingGroup" xmlns:wpi="http://schemas.microsoft.com/office/word/2010/wordprocessingInk" xmlns:wne="http://schemas.microsoft.com/office/word/2006/wordml" xmlns:wps="http://schemas.microsoft.com/office/word/2010/wordprocessingShape" mc:Ignorable="w14 w15 w16se w16cid wp14">
   <w:body>
     <w:p>
       <w:r>
@@ -30,8 +30,42 @@
         </w:numPr>
       </w:pPr>
       <w:r>
-        <w:t xml:space="preserve">My name is Kolawole John, I am happy to be here, and I hope to be a world class software engineer at the end of this program. </w:t>
-      </w:r>
+        <w:t xml:space="preserve">My name is </w:t>
+      </w:r>
+      <w:r>
+        <w:t>Emmanuel Udoh</w:t>
+      </w:r>
+      <w:r>
+        <w:t xml:space="preserve">, I am happy to be here, and I hope to be a world class software engineer at the end of this program. </w:t>
+      </w:r>
+      <w:r>
+        <w:t xml:space="preserve"> </w:t>
+      </w:r>
+      <w:proofErr w:type="gramStart"/>
+      <w:r>
+        <w:t>Sure</w:t>
+      </w:r>
+      <w:proofErr w:type="gramEnd"/>
+      <w:r>
+        <w:t xml:space="preserve"> I am going to be a programmer. Praise the Lord</w:t>
+      </w:r>
+    </w:p>
+    <w:p>
+      <w:pPr>
+        <w:pStyle w:val="ListParagraph"/>
+        <w:numPr>
+          <w:ilvl w:val="0"/>
+          <w:numId w:val="1"/>
+        </w:numPr>
+      </w:pPr>
+      <w:r>
+        <w:t>Soon I will travel out</w:t>
+      </w:r>
+    </w:p>
+    <w:p>
+      <w:pPr>
+        <w:ind w:left="360"/>
+      </w:pPr>
       <w:bookmarkStart w:id="0" w:name="_GoBack"/>
       <w:bookmarkEnd w:id="0"/>
     </w:p>
@@ -46,7 +80,7 @@
 </file>
 
 <file path=word/numbering.xml><?xml version="1.0" encoding="utf-8"?>
-<w:numbering xmlns:wpc="http://schemas.microsoft.com/office/word/2010/wordprocessingCanvas" xmlns:cx="http://schemas.microsoft.com/office/drawing/2014/chartex" xmlns:mc="http://schemas.openxmlformats.org/markup-compatibility/2006" xmlns:o="urn:schemas-microsoft-com:office:office" xmlns:r="http://schemas.openxmlformats.org/officeDocument/2006/relationships" xmlns:m="http://schemas.openxmlformats.org/officeDocument/2006/math" xmlns:v="urn:schemas-microsoft-com:vml" xmlns:wp14="http://schemas.microsoft.com/office/word/2010/wordprocessingDrawing" xmlns:wp="http://schemas.openxmlformats.org/drawingml/2006/wordprocessingDrawing" xmlns:w10="urn:schemas-microsoft-com:office:word" xmlns:w="http://schemas.openxmlformats.org/wordprocessingml/2006/main" xmlns:w14="http://schemas.microsoft.com/office/word/2010/wordml" xmlns:w15="http://schemas.microsoft.com/office/word/2012/wordml" xmlns:w16se="http://schemas.microsoft.com/office/word/2015/wordml/symex" xmlns:wpg="http://schemas.microsoft.com/office/word/2010/wordprocessingGroup" xmlns:wpi="http://schemas.microsoft.com/office/word/2010/wordprocessingInk" xmlns:wne="http://schemas.microsoft.com/office/word/2006/wordml" xmlns:wps="http://schemas.microsoft.com/office/word/2010/wordprocessingShape" mc:Ignorable="w14 w15 w16se wp14">
+<w:numbering xmlns:wpc="http://schemas.microsoft.com/office/word/2010/wordprocessingCanvas" xmlns:cx="http://schemas.microsoft.com/office/drawing/2014/chartex" xmlns:cx1="http://schemas.microsoft.com/office/drawing/2015/9/8/chartex" xmlns:cx2="http://schemas.microsoft.com/office/drawing/2015/10/21/chartex" xmlns:cx3="http://schemas.microsoft.com/office/drawing/2016/5/9/chartex" xmlns:cx4="http://schemas.microsoft.com/office/drawing/2016/5/10/chartex" xmlns:cx5="http://schemas.microsoft.com/office/drawing/2016/5/11/chartex" xmlns:cx6="http://schemas.microsoft.com/office/drawing/2016/5/12/chartex" xmlns:cx7="http://schemas.microsoft.com/office/drawing/2016/5/13/chartex" xmlns:cx8="http://schemas.microsoft.com/office/drawing/2016/5/14/chartex" xmlns:mc="http://schemas.openxmlformats.org/markup-compatibility/2006" xmlns:aink="http://schemas.microsoft.com/office/drawing/2016/ink" xmlns:am3d="http://schemas.microsoft.com/office/drawing/2017/model3d" xmlns:o="urn:schemas-microsoft-com:office:office" xmlns:r="http://schemas.openxmlformats.org/officeDocument/2006/relationships" xmlns:m="http://schemas.openxmlformats.org/officeDocument/2006/math" xmlns:v="urn:schemas-microsoft-com:vml" xmlns:wp14="http://schemas.microsoft.com/office/word/2010/wordprocessingDrawing" xmlns:wp="http://schemas.openxmlformats.org/drawingml/2006/wordprocessingDrawing" xmlns:w10="urn:schemas-microsoft-com:office:word" xmlns:w="http://schemas.openxmlformats.org/wordprocessingml/2006/main" xmlns:w14="http://schemas.microsoft.com/office/word/2010/wordml" xmlns:w15="http://schemas.microsoft.com/office/word/2012/wordml" xmlns:w16cid="http://schemas.microsoft.com/office/word/2016/wordml/cid" xmlns:w16se="http://schemas.microsoft.com/office/word/2015/wordml/symex" xmlns:wpg="http://schemas.microsoft.com/office/word/2010/wordprocessingGroup" xmlns:wpi="http://schemas.microsoft.com/office/word/2010/wordprocessingInk" xmlns:wne="http://schemas.microsoft.com/office/word/2006/wordml" xmlns:wps="http://schemas.microsoft.com/office/word/2010/wordprocessingShape" mc:Ignorable="w14 w15 w16se w16cid wp14">
   <w:abstractNum w:abstractNumId="0" w15:restartNumberingAfterBreak="0">
     <w:nsid w:val="1CFE6A27"/>
     <w:multiLevelType w:val="hybridMultilevel"/>
@@ -143,7 +177,7 @@
 </file>
 
 <file path=word/styles.xml><?xml version="1.0" encoding="utf-8"?>
-<w:styles xmlns:mc="http://schemas.openxmlformats.org/markup-compatibility/2006" xmlns:r="http://schemas.openxmlformats.org/officeDocument/2006/relationships" xmlns:w="http://schemas.openxmlformats.org/wordprocessingml/2006/main" xmlns:w14="http://schemas.microsoft.com/office/word/2010/wordml" xmlns:w15="http://schemas.microsoft.com/office/word/2012/wordml" xmlns:w16se="http://schemas.microsoft.com/office/word/2015/wordml/symex" mc:Ignorable="w14 w15 w16se">
+<w:styles xmlns:mc="http://schemas.openxmlformats.org/markup-compatibility/2006" xmlns:r="http://schemas.openxmlformats.org/officeDocument/2006/relationships" xmlns:w="http://schemas.openxmlformats.org/wordprocessingml/2006/main" xmlns:w14="http://schemas.microsoft.com/office/word/2010/wordml" xmlns:w15="http://schemas.microsoft.com/office/word/2012/wordml" xmlns:w16cid="http://schemas.microsoft.com/office/word/2016/wordml/cid" xmlns:w16se="http://schemas.microsoft.com/office/word/2015/wordml/symex" mc:Ignorable="w14 w15 w16se w16cid">
   <w:docDefaults>
     <w:rPrDefault>
       <w:rPr>
@@ -159,7 +193,7 @@
       </w:pPr>
     </w:pPrDefault>
   </w:docDefaults>
-  <w:latentStyles w:defLockedState="0" w:defUIPriority="99" w:defSemiHidden="0" w:defUnhideWhenUsed="0" w:defQFormat="0" w:count="371">
+  <w:latentStyles w:defLockedState="0" w:defUIPriority="99" w:defSemiHidden="0" w:defUnhideWhenUsed="0" w:defQFormat="0" w:count="376">
     <w:lsdException w:name="Normal" w:uiPriority="0" w:qFormat="1"/>
     <w:lsdException w:name="heading 1" w:uiPriority="9" w:qFormat="1"/>
     <w:lsdException w:name="heading 2" w:semiHidden="1" w:uiPriority="9" w:unhideWhenUsed="1" w:qFormat="1"/>
@@ -265,7 +299,6 @@
     <w:lsdException w:name="HTML Sample" w:semiHidden="1" w:unhideWhenUsed="1"/>
     <w:lsdException w:name="HTML Typewriter" w:semiHidden="1" w:unhideWhenUsed="1"/>
     <w:lsdException w:name="HTML Variable" w:semiHidden="1" w:unhideWhenUsed="1"/>
-    <w:lsdException w:name="Normal Table" w:semiHidden="1" w:unhideWhenUsed="1"/>
     <w:lsdException w:name="annotation subject" w:semiHidden="1" w:unhideWhenUsed="1"/>
     <w:lsdException w:name="No List" w:semiHidden="1" w:unhideWhenUsed="1"/>
     <w:lsdException w:name="Outline List 1" w:semiHidden="1" w:unhideWhenUsed="1"/>
@@ -308,11 +341,8 @@
     <w:lsdException w:name="Table Contemporary" w:semiHidden="1" w:unhideWhenUsed="1"/>
     <w:lsdException w:name="Table Elegant" w:semiHidden="1" w:unhideWhenUsed="1"/>
     <w:lsdException w:name="Table Professional" w:semiHidden="1" w:unhideWhenUsed="1"/>
-    <w:lsdException w:name="Table Subtle 1" w:semiHidden="1" w:unhideWhenUsed="1"/>
     <w:lsdException w:name="Table Subtle 2" w:semiHidden="1" w:unhideWhenUsed="1"/>
     <w:lsdException w:name="Table Web 1" w:semiHidden="1" w:unhideWhenUsed="1"/>
-    <w:lsdException w:name="Table Web 2" w:semiHidden="1" w:unhideWhenUsed="1"/>
-    <w:lsdException w:name="Table Web 3" w:semiHidden="1" w:unhideWhenUsed="1"/>
     <w:lsdException w:name="Balloon Text" w:semiHidden="1" w:unhideWhenUsed="1"/>
     <w:lsdException w:name="Table Grid" w:uiPriority="39"/>
     <w:lsdException w:name="Table Theme" w:semiHidden="1" w:unhideWhenUsed="1"/>
@@ -531,6 +561,11 @@
     <w:lsdException w:name="List Table 5 Dark Accent 6" w:uiPriority="50"/>
     <w:lsdException w:name="List Table 6 Colorful Accent 6" w:uiPriority="51"/>
     <w:lsdException w:name="List Table 7 Colorful Accent 6" w:uiPriority="52"/>
+    <w:lsdException w:name="Mention" w:semiHidden="1" w:unhideWhenUsed="1"/>
+    <w:lsdException w:name="Smart Hyperlink" w:semiHidden="1" w:unhideWhenUsed="1"/>
+    <w:lsdException w:name="Hashtag" w:semiHidden="1" w:unhideWhenUsed="1"/>
+    <w:lsdException w:name="Unresolved Mention" w:semiHidden="1" w:unhideWhenUsed="1"/>
+    <w:lsdException w:name="Smart Link" w:semiHidden="1" w:unhideWhenUsed="1"/>
   </w:latentStyles>
   <w:style w:type="paragraph" w:default="1" w:styleId="Normal">
     <w:name w:val="Normal"/>

</xml_diff>